<commit_message>
with Reg table & distribution table
</commit_message>
<xml_diff>
--- a/doc/Report_final.docx
+++ b/doc/Report_final.docx
@@ -1,22 +1,7 @@
 
 <file path=word/document.xml><?xml version="1.0" encoding="utf-8"?>
-<w:document xmlns:wpc="http://schemas.microsoft.com/office/word/2010/wordprocessingCanvas" xmlns:cx="http://schemas.microsoft.com/office/drawing/2014/chartex" xmlns:cx1="http://schemas.microsoft.com/office/drawing/2015/9/8/chartex" xmlns:cx2="http://schemas.microsoft.com/office/drawing/2015/10/21/chartex" xmlns:cx3="http://schemas.microsoft.com/office/drawing/2016/5/9/chartex" xmlns:cx4="http://schemas.microsoft.com/office/drawing/2016/5/10/chartex" xmlns:cx5="http://schemas.microsoft.com/office/drawing/2016/5/11/chartex" xmlns:cx6="http://schemas.microsoft.com/office/drawing/2016/5/12/chartex" xmlns:cx7="http://schemas.microsoft.com/office/drawing/2016/5/13/chartex" xmlns:cx8="http://schemas.microsoft.com/office/drawing/2016/5/14/chartex" xmlns:mc="http://schemas.openxmlformats.org/markup-compatibility/2006" xmlns:aink="http://schemas.microsoft.com/office/drawing/2016/ink" xmlns:am3d="http://schemas.microsoft.com/office/drawing/2017/model3d" xmlns:o="urn:schemas-microsoft-com:office:office" xmlns:r="http://schemas.openxmlformats.org/officeDocument/2006/relationships" xmlns:m="http://schemas.openxmlformats.org/officeDocument/2006/math" xmlns:v="urn:schemas-microsoft-com:vml" xmlns:wp14="http://schemas.microsoft.com/office/word/2010/wordprocessingDrawing" xmlns:wp="http://schemas.openxmlformats.org/drawingml/2006/wordprocessingDrawing" xmlns:w10="urn:schemas-microsoft-com:office:word" xmlns:w="http://schemas.openxmlformats.org/wordprocessingml/2006/main" xmlns:w14="http://schemas.microsoft.com/office/word/2010/wordml" xmlns:w15="http://schemas.microsoft.com/office/word/2012/wordml" xmlns:w16cid="http://schemas.microsoft.com/office/word/2016/wordml/cid" xmlns:w16se="http://schemas.microsoft.com/office/word/2015/wordml/symex" xmlns:wpg="http://schemas.microsoft.com/office/word/2010/wordprocessingGroup" xmlns:wpi="http://schemas.microsoft.com/office/word/2010/wordprocessingInk" xmlns:wne="http://schemas.microsoft.com/office/word/2006/wordml" xmlns:wps="http://schemas.microsoft.com/office/word/2010/wordprocessingShape" mc:Ignorable="w14 w15 w16se w16cid wp14">
+<w:document xmlns:wpc="http://schemas.microsoft.com/office/word/2010/wordprocessingCanvas" xmlns:cx="http://schemas.microsoft.com/office/drawing/2014/chartex" xmlns:cx1="http://schemas.microsoft.com/office/drawing/2015/9/8/chartex" xmlns:cx2="http://schemas.microsoft.com/office/drawing/2015/10/21/chartex" xmlns:cx3="http://schemas.microsoft.com/office/drawing/2016/5/9/chartex" xmlns:cx4="http://schemas.microsoft.com/office/drawing/2016/5/10/chartex" xmlns:cx5="http://schemas.microsoft.com/office/drawing/2016/5/11/chartex" xmlns:cx6="http://schemas.microsoft.com/office/drawing/2016/5/12/chartex" xmlns:cx7="http://schemas.microsoft.com/office/drawing/2016/5/13/chartex" xmlns:cx8="http://schemas.microsoft.com/office/drawing/2016/5/14/chartex" xmlns:mc="http://schemas.openxmlformats.org/markup-compatibility/2006" xmlns:aink="http://schemas.microsoft.com/office/drawing/2016/ink" xmlns:am3d="http://schemas.microsoft.com/office/drawing/2017/model3d" xmlns:o="urn:schemas-microsoft-com:office:office" xmlns:oel="http://schemas.microsoft.com/office/2019/extlst" xmlns:r="http://schemas.openxmlformats.org/officeDocument/2006/relationships" xmlns:m="http://schemas.openxmlformats.org/officeDocument/2006/math" xmlns:v="urn:schemas-microsoft-com:vml" xmlns:wp14="http://schemas.microsoft.com/office/word/2010/wordprocessingDrawing" xmlns:wp="http://schemas.openxmlformats.org/drawingml/2006/wordprocessingDrawing" xmlns:w10="urn:schemas-microsoft-com:office:word" xmlns:w="http://schemas.openxmlformats.org/wordprocessingml/2006/main" xmlns:w14="http://schemas.microsoft.com/office/word/2010/wordml" xmlns:w15="http://schemas.microsoft.com/office/word/2012/wordml" xmlns:w16cex="http://schemas.microsoft.com/office/word/2018/wordml/cex" xmlns:w16cid="http://schemas.microsoft.com/office/word/2016/wordml/cid" xmlns:w16="http://schemas.microsoft.com/office/word/2018/wordml" xmlns:w16sdtdh="http://schemas.microsoft.com/office/word/2020/wordml/sdtdatahash" xmlns:w16se="http://schemas.microsoft.com/office/word/2015/wordml/symex" xmlns:wpg="http://schemas.microsoft.com/office/word/2010/wordprocessingGroup" xmlns:wpi="http://schemas.microsoft.com/office/word/2010/wordprocessingInk" xmlns:wne="http://schemas.microsoft.com/office/word/2006/wordml" xmlns:wps="http://schemas.microsoft.com/office/word/2010/wordprocessingShape" mc:Ignorable="w14 w15 w16se w16cid w16 w16cex w16sdtdh wp14">
   <w:body>
-    <w:p>
-      <w:pPr>
-        <w:pStyle w:val="1"/>
-        <w:spacing w:before="100" w:beforeAutospacing="1" w:after="0" w:line="240" w:lineRule="auto"/>
-        <w:rPr>
-          <w:rFonts w:ascii="Times New Roman" w:hAnsi="Times New Roman" w:cs="Times New Roman"/>
-        </w:rPr>
-      </w:pPr>
-      <w:r>
-        <w:rPr>
-          <w:rFonts w:ascii="Times New Roman" w:hAnsi="Times New Roman" w:cs="Times New Roman"/>
-        </w:rPr>
-        <w:t>Computer Architecture Project</w:t>
-      </w:r>
-    </w:p>
     <w:p>
       <w:pPr>
         <w:rPr>
@@ -33,26 +18,7 @@
           <w:sz w:val="32"/>
           <w:szCs w:val="28"/>
         </w:rPr>
-        <w:t>CPU D</w:t>
-      </w:r>
-      <w:r>
-        <w:rPr>
-          <w:rFonts w:hint="eastAsia"/>
-          <w:b/>
-          <w:bCs/>
-          <w:sz w:val="32"/>
-          <w:szCs w:val="28"/>
-        </w:rPr>
-        <w:t>e</w:t>
-      </w:r>
-      <w:r>
-        <w:rPr>
-          <w:b/>
-          <w:bCs/>
-          <w:sz w:val="32"/>
-          <w:szCs w:val="28"/>
-        </w:rPr>
-        <w:t>sign</w:t>
+        <w:t>Work description</w:t>
       </w:r>
     </w:p>
     <w:p>
@@ -81,7 +47,7 @@
                     <pic:cNvPicPr/>
                   </pic:nvPicPr>
                   <pic:blipFill>
-                    <a:blip r:embed="rId6"/>
+                    <a:blip r:embed="rId4"/>
                     <a:stretch>
                       <a:fillRect/>
                     </a:stretch>
@@ -104,13 +70,7 @@
     </w:p>
     <w:p>
       <w:r>
-        <w:t xml:space="preserve">FSM: </w:t>
-      </w:r>
-      <w:r>
-        <w:br/>
-      </w:r>
-      <w:r>
-        <w:t xml:space="preserve">arrow format: </w:t>
+        <w:t xml:space="preserve">FSM: arrow format: </w:t>
       </w:r>
       <m:oMath>
         <m:d>
@@ -151,14 +111,12 @@
               </w:rPr>
               <m:t xml:space="preserve"> </m:t>
             </m:r>
-            <w:proofErr w:type="spellStart"/>
             <m:r>
               <m:rPr>
                 <m:nor/>
               </m:rPr>
               <m:t>opcode</m:t>
             </m:r>
-            <w:proofErr w:type="spellEnd"/>
             <m:r>
               <w:rPr>
                 <w:rFonts w:ascii="Cambria Math" w:hAnsi="Cambria Math"/>
@@ -252,7 +210,7 @@
                     <pic:cNvPicPr/>
                   </pic:nvPicPr>
                   <pic:blipFill>
-                    <a:blip r:embed="rId7"/>
+                    <a:blip r:embed="rId5"/>
                     <a:stretch>
                       <a:fillRect/>
                     </a:stretch>
@@ -274,19 +232,69 @@
       </w:r>
     </w:p>
     <w:p>
-      <w:pPr>
+      <w:r>
         <w:rPr>
           <w:rFonts w:hint="eastAsia"/>
         </w:rPr>
-      </w:pPr>
+        <w:t>F</w:t>
+      </w:r>
+      <w:r>
+        <w:t>or JAL, write PC+4 to R[</w:t>
+      </w:r>
+      <w:proofErr w:type="spellStart"/>
+      <w:r>
+        <w:t>rd</w:t>
+      </w:r>
+      <w:proofErr w:type="spellEnd"/>
+      <w:r>
+        <w:t xml:space="preserve">], and </w:t>
+      </w:r>
+      <w:r>
+        <w:t xml:space="preserve">PC increment by </w:t>
+      </w:r>
+      <w:proofErr w:type="spellStart"/>
+      <w:r>
+        <w:t>imm_J</w:t>
+      </w:r>
+      <w:proofErr w:type="spellEnd"/>
+      <w:r>
+        <w:t>.</w:t>
+      </w:r>
+    </w:p>
+    <w:p>
       <w:r>
         <w:rPr>
           <w:rFonts w:hint="eastAsia"/>
         </w:rPr>
-        <w:t>D</w:t>
-      </w:r>
-      <w:r>
-        <w:t>ata paths not in the lecture slides:</w:t>
+        <w:t>F</w:t>
+      </w:r>
+      <w:r>
+        <w:t>or JALR, write PC+4 to R[</w:t>
+      </w:r>
+      <w:proofErr w:type="spellStart"/>
+      <w:r>
+        <w:t>rd</w:t>
+      </w:r>
+      <w:proofErr w:type="spellEnd"/>
+      <w:r>
+        <w:t>]</w:t>
+      </w:r>
+      <w:r>
+        <w:t xml:space="preserve"> while</w:t>
+      </w:r>
+      <w:r>
+        <w:t xml:space="preserve"> ALU sums R[rs1] and </w:t>
+      </w:r>
+      <w:proofErr w:type="spellStart"/>
+      <w:r>
+        <w:t>imm_I</w:t>
+      </w:r>
+      <w:proofErr w:type="spellEnd"/>
+      <w:r>
+        <w:t>. Then</w:t>
+      </w:r>
+      <w:r>
+        <w:t xml:space="preserve"> the result has its LSB masked and stored to PC.</w:t>
       </w:r>
     </w:p>
     <w:p>
@@ -297,25 +305,68 @@
         <w:t>F</w:t>
       </w:r>
       <w:r>
-        <w:t>or JAL, write PC+4 to R[</w:t>
+        <w:t>or AUIPC, write</w:t>
+      </w:r>
+      <w:r>
+        <w:t xml:space="preserve"> </w:t>
       </w:r>
       <w:proofErr w:type="spellStart"/>
       <w:r>
+        <w:t>PC+imm_U</w:t>
+      </w:r>
+      <w:proofErr w:type="spellEnd"/>
+      <w:r>
+        <w:t xml:space="preserve"> to R[</w:t>
+      </w:r>
+      <w:proofErr w:type="spellStart"/>
+      <w:r>
         <w:t>rd</w:t>
       </w:r>
       <w:proofErr w:type="spellEnd"/>
       <w:r>
-        <w:t xml:space="preserve">], and </w:t>
-      </w:r>
-      <w:r>
-        <w:t xml:space="preserve">PC increment by </w:t>
+        <w:t>].</w:t>
+      </w:r>
+    </w:p>
+    <w:p>
+      <w:r>
+        <w:rPr>
+          <w:rFonts w:hint="eastAsia"/>
+        </w:rPr>
+        <w:t>F</w:t>
+      </w:r>
+      <w:r>
+        <w:t xml:space="preserve">or ECALL, set </w:t>
       </w:r>
       <w:proofErr w:type="spellStart"/>
       <w:r>
-        <w:t>imm_J</w:t>
+        <w:t>o_proc_finish</w:t>
       </w:r>
       <w:proofErr w:type="spellEnd"/>
       <w:r>
+        <w:t xml:space="preserve">, stop PC incrementation, and set </w:t>
+      </w:r>
+      <w:proofErr w:type="spellStart"/>
+      <w:r>
+        <w:t>o_finish</w:t>
+      </w:r>
+      <w:proofErr w:type="spellEnd"/>
+      <w:r>
+        <w:t xml:space="preserve"> to !</w:t>
+      </w:r>
+      <w:proofErr w:type="spellStart"/>
+      <w:r>
+        <w:t>i_DMEM_stall</w:t>
+      </w:r>
+      <w:proofErr w:type="spellEnd"/>
+      <w:r>
+        <w:t xml:space="preserve"> &amp;&amp; </w:t>
+      </w:r>
+      <w:proofErr w:type="spellStart"/>
+      <w:r>
+        <w:t>i_cache_finish</w:t>
+      </w:r>
+      <w:proofErr w:type="spellEnd"/>
+      <w:r>
         <w:t>.</w:t>
       </w:r>
     </w:p>
@@ -327,178 +378,56 @@
         <w:t>F</w:t>
       </w:r>
       <w:r>
-        <w:t>or JALR, write PC+4 to R[</w:t>
+        <w:t xml:space="preserve">or multicycle instruction, we stall PC, register file and instruction memory if needed, </w:t>
+      </w:r>
+      <w:r>
+        <w:lastRenderedPageBreak/>
+        <w:t>until the stalling signal turns low.</w:t>
+      </w:r>
+    </w:p>
+    <w:p>
+      <w:r>
+        <w:t>Since no write-back is needed when storing data to memory, we may skip waiting for !</w:t>
       </w:r>
       <w:proofErr w:type="spellStart"/>
       <w:r>
-        <w:t>rd</w:t>
+        <w:t>i_DMEM_stall</w:t>
       </w:r>
       <w:proofErr w:type="spellEnd"/>
       <w:r>
-        <w:t>]</w:t>
-      </w:r>
-      <w:r>
-        <w:t xml:space="preserve"> while</w:t>
-      </w:r>
-      <w:r>
-        <w:t xml:space="preserve"> ALU sums R[rs1] and </w:t>
+        <w:t xml:space="preserve"> until memory access is needed</w:t>
+      </w:r>
+      <w:r>
+        <w:t xml:space="preserve"> for the current instruction</w:t>
+      </w:r>
+      <w:r>
+        <w:t>. This is implemented by the above Mealy machine.</w:t>
+      </w:r>
+    </w:p>
+    <w:p>
+      <w:r>
+        <w:t>It is observed that the data memory requires the input write enable signal to be kept high</w:t>
+      </w:r>
+      <w:r>
+        <w:t xml:space="preserve"> in order to produce an accurate stall signal, so </w:t>
       </w:r>
       <w:proofErr w:type="spellStart"/>
       <w:r>
-        <w:t>imm_I</w:t>
+        <w:t>o_DMEM_wen</w:t>
       </w:r>
       <w:proofErr w:type="spellEnd"/>
       <w:r>
-        <w:t>. Then</w:t>
-      </w:r>
-      <w:r>
-        <w:t xml:space="preserve"> the result has its LSB masked and stored to PC.</w:t>
-      </w:r>
-    </w:p>
-    <w:p>
-      <w:r>
+        <w:t xml:space="preserve"> is also produced by the FSM.</w:t>
+      </w:r>
+    </w:p>
+    <w:p/>
+    <w:p>
+      <w:pPr>
         <w:rPr>
           <w:rFonts w:hint="eastAsia"/>
         </w:rPr>
-        <w:lastRenderedPageBreak/>
-        <w:t>F</w:t>
-      </w:r>
-      <w:r>
-        <w:t>or AUIPC, write</w:t>
-      </w:r>
-      <w:r>
-        <w:t xml:space="preserve"> </w:t>
-      </w:r>
-      <w:proofErr w:type="spellStart"/>
-      <w:r>
-        <w:t>PC+imm_U</w:t>
-      </w:r>
-      <w:proofErr w:type="spellEnd"/>
-      <w:r>
-        <w:t xml:space="preserve"> to R[</w:t>
-      </w:r>
-      <w:proofErr w:type="spellStart"/>
-      <w:r>
-        <w:t>rd</w:t>
-      </w:r>
-      <w:proofErr w:type="spellEnd"/>
-      <w:r>
-        <w:t>].</w:t>
-      </w:r>
-    </w:p>
-    <w:p>
-      <w:r>
-        <w:rPr>
-          <w:rFonts w:hint="eastAsia"/>
-        </w:rPr>
-        <w:t>F</w:t>
-      </w:r>
-      <w:r>
-        <w:t xml:space="preserve">or ECALL, set </w:t>
-      </w:r>
-      <w:proofErr w:type="spellStart"/>
-      <w:r>
-        <w:t>o_proc_finish</w:t>
-      </w:r>
-      <w:proofErr w:type="spellEnd"/>
-      <w:r>
-        <w:t xml:space="preserve">, stop PC incrementation, and set </w:t>
-      </w:r>
-      <w:proofErr w:type="spellStart"/>
-      <w:r>
-        <w:t>o_finish</w:t>
-      </w:r>
-      <w:proofErr w:type="spellEnd"/>
-      <w:r>
-        <w:t xml:space="preserve"> </w:t>
-      </w:r>
-      <w:proofErr w:type="gramStart"/>
-      <w:r>
-        <w:t>to !</w:t>
-      </w:r>
-      <w:proofErr w:type="spellStart"/>
-      <w:r>
-        <w:t>i</w:t>
-      </w:r>
-      <w:proofErr w:type="gramEnd"/>
-      <w:r>
-        <w:t>_DMEM_stall</w:t>
-      </w:r>
-      <w:proofErr w:type="spellEnd"/>
-      <w:r>
-        <w:t xml:space="preserve"> &amp;&amp; </w:t>
-      </w:r>
-      <w:proofErr w:type="spellStart"/>
-      <w:r>
-        <w:t>i_cache_finish</w:t>
-      </w:r>
-      <w:proofErr w:type="spellEnd"/>
-      <w:r>
-        <w:t>.</w:t>
-      </w:r>
-    </w:p>
-    <w:p>
-      <w:pPr>
-        <w:rPr>
-          <w:rFonts w:hint="eastAsia"/>
-        </w:rPr>
-      </w:pPr>
-    </w:p>
-    <w:p>
-      <w:r>
-        <w:rPr>
-          <w:rFonts w:hint="eastAsia"/>
-        </w:rPr>
-        <w:t>F</w:t>
-      </w:r>
-      <w:r>
-        <w:t>or multicycle instruction, we stall PC, register file and instruction memory if needed, until the stalling signal turns low.</w:t>
-      </w:r>
-    </w:p>
-    <w:p>
-      <w:r>
-        <w:t xml:space="preserve">Since no write-back is needed when storing data to memory, we may skip waiting </w:t>
-      </w:r>
-      <w:proofErr w:type="gramStart"/>
-      <w:r>
-        <w:t>for !</w:t>
-      </w:r>
-      <w:proofErr w:type="spellStart"/>
-      <w:r>
-        <w:t>i</w:t>
-      </w:r>
-      <w:proofErr w:type="gramEnd"/>
-      <w:r>
-        <w:t>_DMEM_stall</w:t>
-      </w:r>
-      <w:proofErr w:type="spellEnd"/>
-      <w:r>
-        <w:t xml:space="preserve"> until memory access is needed</w:t>
-      </w:r>
-      <w:r>
-        <w:t xml:space="preserve"> for the current instruction</w:t>
-      </w:r>
-      <w:r>
-        <w:t>. This is implemented by the above Mealy machine.</w:t>
-      </w:r>
-    </w:p>
-    <w:p>
-      <w:r>
-        <w:t>It is observed that the data memory requires the input write enable signal to be kept high</w:t>
-      </w:r>
-      <w:r>
-        <w:t xml:space="preserve"> in order to produce an accurate stall signal, so </w:t>
-      </w:r>
-      <w:proofErr w:type="spellStart"/>
-      <w:r>
-        <w:t>o_DMEM_wen</w:t>
-      </w:r>
-      <w:proofErr w:type="spellEnd"/>
-      <w:r>
-        <w:t xml:space="preserve"> is also produced by the FSM.</w:t>
-      </w:r>
-    </w:p>
-    <w:p/>
+      </w:pPr>
+    </w:p>
     <w:p>
       <w:pPr>
         <w:rPr>
@@ -521,16 +450,17 @@
     <w:p>
       <w:pPr>
         <w:rPr>
-          <w:b/>
-          <w:bCs/>
-        </w:rPr>
-      </w:pPr>
-      <w:r>
-        <w:rPr>
           <w:rFonts w:hint="eastAsia"/>
           <w:b/>
           <w:bCs/>
         </w:rPr>
+      </w:pPr>
+      <w:r>
+        <w:rPr>
+          <w:rFonts w:hint="eastAsia"/>
+          <w:b/>
+          <w:bCs/>
+        </w:rPr>
         <w:t>C</w:t>
       </w:r>
       <w:r>
@@ -577,13 +507,7 @@
         <w:t>a</w:t>
       </w:r>
       <w:r>
-        <w:t>t</w:t>
-      </w:r>
-      <w:r>
-        <w:t>ive</w:t>
-      </w:r>
-      <w:r>
-        <w:t xml:space="preserve"> cache</w:t>
+        <w:t>te cache</w:t>
       </w:r>
     </w:p>
     <w:p>
@@ -591,13 +515,7 @@
         <w:ind w:leftChars="100" w:left="240"/>
       </w:pPr>
       <w:r>
-        <w:t xml:space="preserve">Number of </w:t>
-      </w:r>
-      <w:r>
-        <w:t>Sets</w:t>
-      </w:r>
-      <w:r>
-        <w:t>: 8</w:t>
+        <w:t>Number of Lines: 8</w:t>
       </w:r>
     </w:p>
     <w:p>
@@ -605,10 +523,13 @@
         <w:ind w:leftChars="100" w:left="240"/>
       </w:pPr>
       <w:r>
-        <w:t>Block</w:t>
-      </w:r>
-      <w:r>
-        <w:t xml:space="preserve"> Size: 16 bytes</w:t>
+        <w:rPr>
+          <w:rFonts w:hint="eastAsia"/>
+        </w:rPr>
+        <w:t>L</w:t>
+      </w:r>
+      <w:r>
+        <w:t>ine Size: 16 bytes</w:t>
       </w:r>
     </w:p>
     <w:p>
@@ -622,19 +543,7 @@
         <w:t>W</w:t>
       </w:r>
       <w:r>
-        <w:t xml:space="preserve">rite </w:t>
-      </w:r>
-      <w:r>
-        <w:t>P</w:t>
-      </w:r>
-      <w:r>
-        <w:t>olicy: Write</w:t>
-      </w:r>
-      <w:r>
-        <w:t>-</w:t>
-      </w:r>
-      <w:r>
-        <w:t>through</w:t>
+        <w:t>rite policy: Write through</w:t>
       </w:r>
     </w:p>
     <w:p>
@@ -648,19 +557,7 @@
         <w:t>R</w:t>
       </w:r>
       <w:r>
-        <w:t>eplace</w:t>
-      </w:r>
-      <w:r>
-        <w:t>ment</w:t>
-      </w:r>
-      <w:r>
-        <w:t xml:space="preserve"> </w:t>
-      </w:r>
-      <w:r>
-        <w:t>P</w:t>
-      </w:r>
-      <w:r>
-        <w:t>olicy: Random</w:t>
+        <w:t>eplace policy: Random</w:t>
       </w:r>
     </w:p>
     <w:p/>
@@ -684,18 +581,15 @@
       <w:pPr>
         <w:ind w:leftChars="100" w:left="240"/>
         <w:jc w:val="center"/>
-        <w:rPr>
-          <w:rFonts w:hint="eastAsia"/>
-        </w:rPr>
       </w:pPr>
       <w:r>
         <w:rPr>
           <w:noProof/>
         </w:rPr>
         <w:drawing>
-          <wp:inline distT="0" distB="0" distL="0" distR="0" wp14:anchorId="017C1103" wp14:editId="4172DADA">
-            <wp:extent cx="3977486" cy="2959100"/>
-            <wp:effectExtent l="0" t="0" r="4445" b="0"/>
+          <wp:inline distT="0" distB="0" distL="0" distR="0" wp14:anchorId="017C1103" wp14:editId="676EF48C">
+            <wp:extent cx="3978293" cy="3352800"/>
+            <wp:effectExtent l="0" t="0" r="3175" b="0"/>
             <wp:docPr id="1170238283" name="圖片 2"/>
             <wp:cNvGraphicFramePr>
               <a:graphicFrameLocks xmlns:a="http://schemas.openxmlformats.org/drawingml/2006/main" noChangeAspect="1"/>
@@ -709,34 +603,28 @@
                       <a:picLocks noChangeAspect="1" noChangeArrowheads="1"/>
                     </pic:cNvPicPr>
                   </pic:nvPicPr>
-                  <pic:blipFill rotWithShape="1">
-                    <a:blip r:embed="rId8" cstate="print">
+                  <pic:blipFill>
+                    <a:blip r:embed="rId6" cstate="print">
                       <a:extLst>
                         <a:ext uri="{28A0092B-C50C-407E-A947-70E740481C1C}">
                           <a14:useLocalDpi xmlns:a14="http://schemas.microsoft.com/office/drawing/2010/main" val="0"/>
                         </a:ext>
                       </a:extLst>
                     </a:blip>
-                    <a:srcRect t="6819" b="4907"/>
-                    <a:stretch/>
+                    <a:srcRect/>
+                    <a:stretch>
+                      <a:fillRect/>
+                    </a:stretch>
                   </pic:blipFill>
                   <pic:spPr bwMode="auto">
                     <a:xfrm>
                       <a:off x="0" y="0"/>
-                      <a:ext cx="3982256" cy="2962649"/>
+                      <a:ext cx="3982256" cy="3356140"/>
                     </a:xfrm>
                     <a:prstGeom prst="rect">
                       <a:avLst/>
                     </a:prstGeom>
                     <a:noFill/>
-                    <a:ln>
-                      <a:noFill/>
-                    </a:ln>
-                    <a:extLst>
-                      <a:ext uri="{53640926-AAD7-44D8-BBD7-CCE9431645EC}">
-                        <a14:shadowObscured xmlns:a14="http://schemas.microsoft.com/office/drawing/2010/main"/>
-                      </a:ext>
-                    </a:extLst>
                   </pic:spPr>
                 </pic:pic>
               </a:graphicData>
@@ -744,9 +632,31 @@
           </wp:inline>
         </w:drawing>
       </w:r>
-      <w:r>
-        <w:br/>
-      </w:r>
+    </w:p>
+    <w:p>
+      <w:pPr>
+        <w:rPr>
+          <w:b/>
+          <w:bCs/>
+        </w:rPr>
+      </w:pPr>
+    </w:p>
+    <w:p>
+      <w:pPr>
+        <w:rPr>
+          <w:b/>
+          <w:bCs/>
+        </w:rPr>
+      </w:pPr>
+    </w:p>
+    <w:p>
+      <w:pPr>
+        <w:rPr>
+          <w:rFonts w:hint="eastAsia"/>
+          <w:b/>
+          <w:bCs/>
+        </w:rPr>
+      </w:pPr>
     </w:p>
     <w:p>
       <w:pPr>
@@ -766,79 +676,76 @@
     </w:p>
     <w:p>
       <w:pPr>
+        <w:rPr>
+          <w:b/>
+          <w:bCs/>
+        </w:rPr>
+      </w:pPr>
+      <w:r>
+        <w:rPr>
+          <w:b/>
+          <w:bCs/>
+        </w:rPr>
+        <w:tab/>
+        <w:t>Specification</w:t>
+      </w:r>
+    </w:p>
+    <w:p>
+      <w:r>
+        <w:rPr>
+          <w:b/>
+          <w:bCs/>
+        </w:rPr>
+        <w:tab/>
+      </w:r>
+      <w:r>
+        <w:t>Direct mapped</w:t>
+      </w:r>
+    </w:p>
+    <w:p>
+      <w:r>
+        <w:tab/>
+        <w:t>Number of Blocks: 16</w:t>
+      </w:r>
+    </w:p>
+    <w:p>
+      <w:r>
+        <w:tab/>
+        <w:t xml:space="preserve">Line Size: 16 </w:t>
+      </w:r>
+      <w:r>
+        <w:rPr>
+          <w:rFonts w:hint="eastAsia"/>
+        </w:rPr>
+        <w:t>b</w:t>
+      </w:r>
+      <w:r>
+        <w:t>ytes</w:t>
+      </w:r>
+    </w:p>
+    <w:p>
+      <w:r>
+        <w:tab/>
+        <w:t>Write policy: Write back</w:t>
+      </w:r>
+    </w:p>
+    <w:p>
+      <w:r>
+        <w:tab/>
+      </w:r>
+    </w:p>
+    <w:p>
+      <w:pPr>
         <w:ind w:leftChars="100" w:left="240"/>
         <w:rPr>
-          <w:b/>
-          <w:bCs/>
-        </w:rPr>
-      </w:pPr>
-      <w:r>
-        <w:rPr>
-          <w:b/>
-          <w:bCs/>
-        </w:rPr>
-        <w:t>Specification</w:t>
-      </w:r>
-    </w:p>
-    <w:p>
-      <w:pPr>
-        <w:ind w:leftChars="100" w:left="240"/>
-      </w:pPr>
-      <w:r>
-        <w:t>Direct mapped</w:t>
-      </w:r>
-    </w:p>
-    <w:p>
-      <w:pPr>
-        <w:ind w:leftChars="100" w:left="240"/>
-      </w:pPr>
-      <w:r>
-        <w:t>Number of Blocks: 16</w:t>
-      </w:r>
-    </w:p>
-    <w:p>
-      <w:pPr>
-        <w:ind w:leftChars="100" w:left="240"/>
-      </w:pPr>
-      <w:r>
-        <w:t>Block</w:t>
-      </w:r>
-      <w:r>
-        <w:t xml:space="preserve"> Size: 16 </w:t>
-      </w:r>
-      <w:r>
-        <w:rPr>
           <w:rFonts w:hint="eastAsia"/>
-        </w:rPr>
-        <w:t>b</w:t>
-      </w:r>
-      <w:r>
-        <w:t>ytes</w:t>
-      </w:r>
-    </w:p>
-    <w:p>
-      <w:pPr>
-        <w:ind w:leftChars="100" w:left="240"/>
-      </w:pPr>
-      <w:r>
-        <w:t>Write policy: Write</w:t>
-      </w:r>
-      <w:r>
-        <w:t>-</w:t>
-      </w:r>
-      <w:r>
-        <w:t>back</w:t>
-      </w:r>
-    </w:p>
-    <w:p/>
-    <w:p>
-      <w:pPr>
-        <w:ind w:leftChars="100" w:left="240"/>
-        <w:rPr>
-          <w:b/>
-          <w:bCs/>
-        </w:rPr>
-      </w:pPr>
+          <w:b/>
+          <w:bCs/>
+        </w:rPr>
+      </w:pPr>
+      <w:r>
+        <w:tab/>
+      </w:r>
       <w:r>
         <w:rPr>
           <w:b/>
@@ -873,7 +780,7 @@
                     </pic:cNvPicPr>
                   </pic:nvPicPr>
                   <pic:blipFill rotWithShape="1">
-                    <a:blip r:embed="rId9" cstate="print">
+                    <a:blip r:embed="rId7" cstate="print">
                       <a:extLst>
                         <a:ext uri="{28A0092B-C50C-407E-A947-70E740481C1C}">
                           <a14:useLocalDpi xmlns:a14="http://schemas.microsoft.com/office/drawing/2010/main" val="0"/>
@@ -908,6 +815,7 @@
         </w:drawing>
       </w:r>
     </w:p>
+    <w:p/>
     <w:p>
       <w:pPr>
         <w:rPr>
@@ -935,49 +843,7 @@
           <w:b/>
           <w:bCs/>
         </w:rPr>
-        <w:t xml:space="preserve"> </w:t>
-      </w:r>
-      <w:r>
-        <w:rPr>
-          <w:b/>
-          <w:bCs/>
-        </w:rPr>
-        <w:t>P</w:t>
-      </w:r>
-      <w:r>
-        <w:rPr>
-          <w:b/>
-          <w:bCs/>
-        </w:rPr>
-        <w:t xml:space="preserve">erformance </w:t>
-      </w:r>
-      <w:r>
-        <w:rPr>
-          <w:b/>
-          <w:bCs/>
-        </w:rPr>
-        <w:t>I</w:t>
-      </w:r>
-      <w:r>
-        <w:rPr>
-          <w:b/>
-          <w:bCs/>
-        </w:rPr>
-        <w:t>mprovement</w:t>
-      </w:r>
-      <w:r>
-        <w:rPr>
-          <w:b/>
-          <w:bCs/>
-        </w:rPr>
-        <w:t>s</w:t>
-      </w:r>
-      <w:r>
-        <w:rPr>
-          <w:b/>
-          <w:bCs/>
-        </w:rPr>
-        <w:t>:</w:t>
+        <w:t xml:space="preserve"> performance improvement:</w:t>
       </w:r>
     </w:p>
     <w:tbl>
@@ -1000,6 +866,11 @@
             <w:tcW w:w="1980" w:type="dxa"/>
           </w:tcPr>
           <w:p>
+            <w:pPr>
+              <w:rPr>
+                <w:rFonts w:hint="eastAsia"/>
+              </w:rPr>
+            </w:pPr>
             <w:r>
               <w:rPr>
                 <w:rFonts w:hint="eastAsia"/>
@@ -1016,6 +887,11 @@
             <w:tcW w:w="1169" w:type="dxa"/>
           </w:tcPr>
           <w:p>
+            <w:pPr>
+              <w:rPr>
+                <w:rFonts w:hint="eastAsia"/>
+              </w:rPr>
+            </w:pPr>
             <w:r>
               <w:rPr>
                 <w:rFonts w:hint="eastAsia"/>
@@ -1029,6 +905,11 @@
             <w:tcW w:w="1170" w:type="dxa"/>
           </w:tcPr>
           <w:p>
+            <w:pPr>
+              <w:rPr>
+                <w:rFonts w:hint="eastAsia"/>
+              </w:rPr>
+            </w:pPr>
             <w:r>
               <w:rPr>
                 <w:rFonts w:hint="eastAsia"/>
@@ -1042,6 +923,11 @@
             <w:tcW w:w="1169" w:type="dxa"/>
           </w:tcPr>
           <w:p>
+            <w:pPr>
+              <w:rPr>
+                <w:rFonts w:hint="eastAsia"/>
+              </w:rPr>
+            </w:pPr>
             <w:r>
               <w:rPr>
                 <w:rFonts w:hint="eastAsia"/>
@@ -1055,6 +941,11 @@
             <w:tcW w:w="1170" w:type="dxa"/>
           </w:tcPr>
           <w:p>
+            <w:pPr>
+              <w:rPr>
+                <w:rFonts w:hint="eastAsia"/>
+              </w:rPr>
+            </w:pPr>
             <w:r>
               <w:rPr>
                 <w:rFonts w:hint="eastAsia"/>
@@ -1068,6 +959,11 @@
             <w:tcW w:w="1638" w:type="dxa"/>
           </w:tcPr>
           <w:p>
+            <w:pPr>
+              <w:rPr>
+                <w:rFonts w:hint="eastAsia"/>
+              </w:rPr>
+            </w:pPr>
             <w:r>
               <w:rPr>
                 <w:rFonts w:hint="eastAsia"/>
@@ -1086,6 +982,11 @@
             <w:tcW w:w="1980" w:type="dxa"/>
           </w:tcPr>
           <w:p>
+            <w:pPr>
+              <w:rPr>
+                <w:rFonts w:hint="eastAsia"/>
+              </w:rPr>
+            </w:pPr>
             <w:r>
               <w:t>No Cache</w:t>
             </w:r>
@@ -1096,6 +997,11 @@
             <w:tcW w:w="1169" w:type="dxa"/>
           </w:tcPr>
           <w:p>
+            <w:pPr>
+              <w:rPr>
+                <w:rFonts w:hint="eastAsia"/>
+              </w:rPr>
+            </w:pPr>
             <w:r>
               <w:rPr>
                 <w:rFonts w:hint="eastAsia"/>
@@ -1112,6 +1018,11 @@
             <w:tcW w:w="1170" w:type="dxa"/>
           </w:tcPr>
           <w:p>
+            <w:pPr>
+              <w:rPr>
+                <w:rFonts w:hint="eastAsia"/>
+              </w:rPr>
+            </w:pPr>
             <w:r>
               <w:rPr>
                 <w:rFonts w:hint="eastAsia"/>
@@ -1128,6 +1039,11 @@
             <w:tcW w:w="1169" w:type="dxa"/>
           </w:tcPr>
           <w:p>
+            <w:pPr>
+              <w:rPr>
+                <w:rFonts w:hint="eastAsia"/>
+              </w:rPr>
+            </w:pPr>
             <w:r>
               <w:rPr>
                 <w:rFonts w:hint="eastAsia"/>
@@ -1144,6 +1060,11 @@
             <w:tcW w:w="1170" w:type="dxa"/>
           </w:tcPr>
           <w:p>
+            <w:pPr>
+              <w:rPr>
+                <w:rFonts w:hint="eastAsia"/>
+              </w:rPr>
+            </w:pPr>
             <w:r>
               <w:rPr>
                 <w:rFonts w:hint="eastAsia"/>
@@ -1159,7 +1080,13 @@
           <w:tcPr>
             <w:tcW w:w="1638" w:type="dxa"/>
           </w:tcPr>
-          <w:p/>
+          <w:p>
+            <w:pPr>
+              <w:rPr>
+                <w:rFonts w:hint="eastAsia"/>
+              </w:rPr>
+            </w:pPr>
+          </w:p>
         </w:tc>
       </w:tr>
       <w:tr>
@@ -1168,6 +1095,11 @@
             <w:tcW w:w="1980" w:type="dxa"/>
           </w:tcPr>
           <w:p>
+            <w:pPr>
+              <w:rPr>
+                <w:rFonts w:hint="eastAsia"/>
+              </w:rPr>
+            </w:pPr>
             <w:r>
               <w:t>Store skip</w:t>
             </w:r>
@@ -1178,6 +1110,11 @@
             <w:tcW w:w="1169" w:type="dxa"/>
           </w:tcPr>
           <w:p>
+            <w:pPr>
+              <w:rPr>
+                <w:rFonts w:hint="eastAsia"/>
+              </w:rPr>
+            </w:pPr>
             <w:r>
               <w:rPr>
                 <w:rFonts w:hint="eastAsia"/>
@@ -1194,6 +1131,11 @@
             <w:tcW w:w="1170" w:type="dxa"/>
           </w:tcPr>
           <w:p>
+            <w:pPr>
+              <w:rPr>
+                <w:rFonts w:hint="eastAsia"/>
+              </w:rPr>
+            </w:pPr>
             <w:r>
               <w:rPr>
                 <w:rFonts w:hint="eastAsia"/>
@@ -1210,6 +1152,11 @@
             <w:tcW w:w="1169" w:type="dxa"/>
           </w:tcPr>
           <w:p>
+            <w:pPr>
+              <w:rPr>
+                <w:rFonts w:hint="eastAsia"/>
+              </w:rPr>
+            </w:pPr>
             <w:r>
               <w:rPr>
                 <w:rFonts w:hint="eastAsia"/>
@@ -1226,6 +1173,11 @@
             <w:tcW w:w="1170" w:type="dxa"/>
           </w:tcPr>
           <w:p>
+            <w:pPr>
+              <w:rPr>
+                <w:rFonts w:hint="eastAsia"/>
+              </w:rPr>
+            </w:pPr>
             <w:r>
               <w:rPr>
                 <w:rFonts w:hint="eastAsia"/>
@@ -1241,7 +1193,13 @@
           <w:tcPr>
             <w:tcW w:w="1638" w:type="dxa"/>
           </w:tcPr>
-          <w:p/>
+          <w:p>
+            <w:pPr>
+              <w:rPr>
+                <w:rFonts w:hint="eastAsia"/>
+              </w:rPr>
+            </w:pPr>
+          </w:p>
         </w:tc>
       </w:tr>
       <w:tr>
@@ -1250,6 +1208,11 @@
             <w:tcW w:w="1980" w:type="dxa"/>
           </w:tcPr>
           <w:p>
+            <w:pPr>
+              <w:rPr>
+                <w:rFonts w:hint="eastAsia"/>
+              </w:rPr>
+            </w:pPr>
             <w:r>
               <w:rPr>
                 <w:rFonts w:hint="eastAsia"/>
@@ -1266,6 +1229,11 @@
             <w:tcW w:w="1169" w:type="dxa"/>
           </w:tcPr>
           <w:p>
+            <w:pPr>
+              <w:rPr>
+                <w:rFonts w:hint="eastAsia"/>
+              </w:rPr>
+            </w:pPr>
             <w:r>
               <w:rPr>
                 <w:rFonts w:hint="eastAsia"/>
@@ -1282,6 +1250,11 @@
             <w:tcW w:w="1170" w:type="dxa"/>
           </w:tcPr>
           <w:p>
+            <w:pPr>
+              <w:rPr>
+                <w:rFonts w:hint="eastAsia"/>
+              </w:rPr>
+            </w:pPr>
             <w:r>
               <w:rPr>
                 <w:rFonts w:hint="eastAsia"/>
@@ -1298,6 +1271,11 @@
             <w:tcW w:w="1169" w:type="dxa"/>
           </w:tcPr>
           <w:p>
+            <w:pPr>
+              <w:rPr>
+                <w:rFonts w:hint="eastAsia"/>
+              </w:rPr>
+            </w:pPr>
             <w:r>
               <w:rPr>
                 <w:rFonts w:hint="eastAsia"/>
@@ -1314,6 +1292,11 @@
             <w:tcW w:w="1170" w:type="dxa"/>
           </w:tcPr>
           <w:p>
+            <w:pPr>
+              <w:rPr>
+                <w:rFonts w:hint="eastAsia"/>
+              </w:rPr>
+            </w:pPr>
             <w:r>
               <w:rPr>
                 <w:rFonts w:hint="eastAsia"/>
@@ -1330,6 +1313,11 @@
             <w:tcW w:w="1638" w:type="dxa"/>
           </w:tcPr>
           <w:p>
+            <w:pPr>
+              <w:rPr>
+                <w:rFonts w:hint="eastAsia"/>
+              </w:rPr>
+            </w:pPr>
             <w:r>
               <w:rPr>
                 <w:rFonts w:hint="eastAsia"/>
@@ -1349,6 +1337,11 @@
             <w:shd w:val="clear" w:color="auto" w:fill="FFFF00"/>
           </w:tcPr>
           <w:p>
+            <w:pPr>
+              <w:rPr>
+                <w:rFonts w:hint="eastAsia"/>
+              </w:rPr>
+            </w:pPr>
             <w:r>
               <w:rPr>
                 <w:rFonts w:hint="eastAsia"/>
@@ -1366,6 +1359,11 @@
             <w:shd w:val="clear" w:color="auto" w:fill="FFFF00"/>
           </w:tcPr>
           <w:p>
+            <w:pPr>
+              <w:rPr>
+                <w:rFonts w:hint="eastAsia"/>
+              </w:rPr>
+            </w:pPr>
             <w:r>
               <w:rPr>
                 <w:rFonts w:hint="eastAsia"/>
@@ -1383,6 +1381,11 @@
             <w:shd w:val="clear" w:color="auto" w:fill="FFFF00"/>
           </w:tcPr>
           <w:p>
+            <w:pPr>
+              <w:rPr>
+                <w:rFonts w:hint="eastAsia"/>
+              </w:rPr>
+            </w:pPr>
             <w:r>
               <w:rPr>
                 <w:rFonts w:hint="eastAsia"/>
@@ -1400,6 +1403,11 @@
             <w:shd w:val="clear" w:color="auto" w:fill="FFFF00"/>
           </w:tcPr>
           <w:p>
+            <w:pPr>
+              <w:rPr>
+                <w:rFonts w:hint="eastAsia"/>
+              </w:rPr>
+            </w:pPr>
             <w:r>
               <w:rPr>
                 <w:rFonts w:hint="eastAsia"/>
@@ -1417,6 +1425,11 @@
             <w:shd w:val="clear" w:color="auto" w:fill="FFFF00"/>
           </w:tcPr>
           <w:p>
+            <w:pPr>
+              <w:rPr>
+                <w:rFonts w:hint="eastAsia"/>
+              </w:rPr>
+            </w:pPr>
             <w:r>
               <w:rPr>
                 <w:rFonts w:hint="eastAsia"/>
@@ -1433,7 +1446,13 @@
             <w:tcW w:w="1638" w:type="dxa"/>
             <w:shd w:val="clear" w:color="auto" w:fill="FFFF00"/>
           </w:tcPr>
-          <w:p/>
+          <w:p>
+            <w:pPr>
+              <w:rPr>
+                <w:rFonts w:hint="eastAsia"/>
+              </w:rPr>
+            </w:pPr>
+          </w:p>
         </w:tc>
       </w:tr>
       <w:tr>
@@ -1442,6 +1461,11 @@
             <w:tcW w:w="1980" w:type="dxa"/>
           </w:tcPr>
           <w:p>
+            <w:pPr>
+              <w:rPr>
+                <w:rFonts w:hint="eastAsia"/>
+              </w:rPr>
+            </w:pPr>
             <w:r>
               <w:t>Store skip</w:t>
             </w:r>
@@ -1452,6 +1476,11 @@
             <w:tcW w:w="1169" w:type="dxa"/>
           </w:tcPr>
           <w:p>
+            <w:pPr>
+              <w:rPr>
+                <w:rFonts w:hint="eastAsia"/>
+              </w:rPr>
+            </w:pPr>
             <w:r>
               <w:rPr>
                 <w:rFonts w:hint="eastAsia"/>
@@ -1468,6 +1497,11 @@
             <w:tcW w:w="1170" w:type="dxa"/>
           </w:tcPr>
           <w:p>
+            <w:pPr>
+              <w:rPr>
+                <w:rFonts w:hint="eastAsia"/>
+              </w:rPr>
+            </w:pPr>
             <w:r>
               <w:rPr>
                 <w:rFonts w:hint="eastAsia"/>
@@ -1484,6 +1518,11 @@
             <w:tcW w:w="1169" w:type="dxa"/>
           </w:tcPr>
           <w:p>
+            <w:pPr>
+              <w:rPr>
+                <w:rFonts w:hint="eastAsia"/>
+              </w:rPr>
+            </w:pPr>
             <w:r>
               <w:rPr>
                 <w:rFonts w:hint="eastAsia"/>
@@ -1500,6 +1539,11 @@
             <w:tcW w:w="1170" w:type="dxa"/>
           </w:tcPr>
           <w:p>
+            <w:pPr>
+              <w:rPr>
+                <w:rFonts w:hint="eastAsia"/>
+              </w:rPr>
+            </w:pPr>
             <w:r>
               <w:rPr>
                 <w:rFonts w:hint="eastAsia"/>
@@ -1516,6 +1560,11 @@
             <w:tcW w:w="1638" w:type="dxa"/>
           </w:tcPr>
           <w:p>
+            <w:pPr>
+              <w:rPr>
+                <w:rFonts w:hint="eastAsia"/>
+              </w:rPr>
+            </w:pPr>
             <w:r>
               <w:rPr>
                 <w:rFonts w:hint="eastAsia"/>
@@ -1552,6 +1601,11 @@
             <w:shd w:val="clear" w:color="auto" w:fill="FFFF00"/>
           </w:tcPr>
           <w:p>
+            <w:pPr>
+              <w:rPr>
+                <w:rFonts w:hint="eastAsia"/>
+              </w:rPr>
+            </w:pPr>
             <w:r>
               <w:rPr>
                 <w:rFonts w:hint="eastAsia"/>
@@ -1569,6 +1623,11 @@
             <w:shd w:val="clear" w:color="auto" w:fill="FFFF00"/>
           </w:tcPr>
           <w:p>
+            <w:pPr>
+              <w:rPr>
+                <w:rFonts w:hint="eastAsia"/>
+              </w:rPr>
+            </w:pPr>
             <w:r>
               <w:rPr>
                 <w:rFonts w:hint="eastAsia"/>
@@ -1586,6 +1645,11 @@
             <w:shd w:val="clear" w:color="auto" w:fill="FFFF00"/>
           </w:tcPr>
           <w:p>
+            <w:pPr>
+              <w:rPr>
+                <w:rFonts w:hint="eastAsia"/>
+              </w:rPr>
+            </w:pPr>
             <w:r>
               <w:rPr>
                 <w:rFonts w:hint="eastAsia"/>
@@ -1603,6 +1667,11 @@
             <w:shd w:val="clear" w:color="auto" w:fill="FFFF00"/>
           </w:tcPr>
           <w:p>
+            <w:pPr>
+              <w:rPr>
+                <w:rFonts w:hint="eastAsia"/>
+              </w:rPr>
+            </w:pPr>
             <w:r>
               <w:rPr>
                 <w:rFonts w:hint="eastAsia"/>
@@ -1619,7 +1688,13 @@
             <w:tcW w:w="1638" w:type="dxa"/>
             <w:shd w:val="clear" w:color="auto" w:fill="FFFF00"/>
           </w:tcPr>
-          <w:p/>
+          <w:p>
+            <w:pPr>
+              <w:rPr>
+                <w:rFonts w:hint="eastAsia"/>
+              </w:rPr>
+            </w:pPr>
+          </w:p>
         </w:tc>
       </w:tr>
       <w:tr>
@@ -1628,6 +1703,11 @@
             <w:tcW w:w="1980" w:type="dxa"/>
           </w:tcPr>
           <w:p>
+            <w:pPr>
+              <w:rPr>
+                <w:rFonts w:hint="eastAsia"/>
+              </w:rPr>
+            </w:pPr>
             <w:r>
               <w:rPr>
                 <w:rFonts w:hint="eastAsia"/>
@@ -1644,6 +1724,11 @@
             <w:tcW w:w="1169" w:type="dxa"/>
           </w:tcPr>
           <w:p>
+            <w:pPr>
+              <w:rPr>
+                <w:rFonts w:hint="eastAsia"/>
+              </w:rPr>
+            </w:pPr>
             <w:r>
               <w:rPr>
                 <w:rFonts w:hint="eastAsia"/>
@@ -1660,6 +1745,11 @@
             <w:tcW w:w="1170" w:type="dxa"/>
           </w:tcPr>
           <w:p>
+            <w:pPr>
+              <w:rPr>
+                <w:rFonts w:hint="eastAsia"/>
+              </w:rPr>
+            </w:pPr>
             <w:r>
               <w:rPr>
                 <w:rFonts w:hint="eastAsia"/>
@@ -1676,6 +1766,11 @@
             <w:tcW w:w="1169" w:type="dxa"/>
           </w:tcPr>
           <w:p>
+            <w:pPr>
+              <w:rPr>
+                <w:rFonts w:hint="eastAsia"/>
+              </w:rPr>
+            </w:pPr>
             <w:r>
               <w:rPr>
                 <w:rFonts w:hint="eastAsia"/>
@@ -1692,6 +1787,11 @@
             <w:tcW w:w="1170" w:type="dxa"/>
           </w:tcPr>
           <w:p>
+            <w:pPr>
+              <w:rPr>
+                <w:rFonts w:hint="eastAsia"/>
+              </w:rPr>
+            </w:pPr>
             <w:r>
               <w:rPr>
                 <w:rFonts w:hint="eastAsia"/>
@@ -1708,6 +1808,11 @@
             <w:tcW w:w="1638" w:type="dxa"/>
           </w:tcPr>
           <w:p>
+            <w:pPr>
+              <w:rPr>
+                <w:rFonts w:hint="eastAsia"/>
+              </w:rPr>
+            </w:pPr>
             <w:r>
               <w:rPr>
                 <w:rFonts w:hint="eastAsia"/>
@@ -1727,6 +1832,11 @@
             <w:shd w:val="clear" w:color="auto" w:fill="FFFF00"/>
           </w:tcPr>
           <w:p>
+            <w:pPr>
+              <w:rPr>
+                <w:rFonts w:hint="eastAsia"/>
+              </w:rPr>
+            </w:pPr>
             <w:r>
               <w:rPr>
                 <w:rFonts w:hint="eastAsia"/>
@@ -1744,6 +1854,11 @@
             <w:shd w:val="clear" w:color="auto" w:fill="FFFF00"/>
           </w:tcPr>
           <w:p>
+            <w:pPr>
+              <w:rPr>
+                <w:rFonts w:hint="eastAsia"/>
+              </w:rPr>
+            </w:pPr>
             <w:r>
               <w:rPr>
                 <w:rFonts w:hint="eastAsia"/>
@@ -1761,6 +1876,11 @@
             <w:shd w:val="clear" w:color="auto" w:fill="FFFF00"/>
           </w:tcPr>
           <w:p>
+            <w:pPr>
+              <w:rPr>
+                <w:rFonts w:hint="eastAsia"/>
+              </w:rPr>
+            </w:pPr>
             <w:r>
               <w:rPr>
                 <w:rFonts w:hint="eastAsia"/>
@@ -1778,6 +1898,11 @@
             <w:shd w:val="clear" w:color="auto" w:fill="FFFF00"/>
           </w:tcPr>
           <w:p>
+            <w:pPr>
+              <w:rPr>
+                <w:rFonts w:hint="eastAsia"/>
+              </w:rPr>
+            </w:pPr>
             <w:r>
               <w:rPr>
                 <w:rFonts w:hint="eastAsia"/>
@@ -1795,6 +1920,11 @@
             <w:shd w:val="clear" w:color="auto" w:fill="FFFF00"/>
           </w:tcPr>
           <w:p>
+            <w:pPr>
+              <w:rPr>
+                <w:rFonts w:hint="eastAsia"/>
+              </w:rPr>
+            </w:pPr>
             <w:r>
               <w:rPr>
                 <w:rFonts w:hint="eastAsia"/>
@@ -1811,7 +1941,13 @@
             <w:tcW w:w="1638" w:type="dxa"/>
             <w:shd w:val="clear" w:color="auto" w:fill="FFFF00"/>
           </w:tcPr>
-          <w:p/>
+          <w:p>
+            <w:pPr>
+              <w:rPr>
+                <w:rFonts w:hint="eastAsia"/>
+              </w:rPr>
+            </w:pPr>
+          </w:p>
         </w:tc>
       </w:tr>
       <w:tr>
@@ -1820,6 +1956,11 @@
             <w:tcW w:w="1980" w:type="dxa"/>
           </w:tcPr>
           <w:p>
+            <w:pPr>
+              <w:rPr>
+                <w:rFonts w:hint="eastAsia"/>
+              </w:rPr>
+            </w:pPr>
             <w:r>
               <w:rPr>
                 <w:rFonts w:hint="eastAsia"/>
@@ -1836,6 +1977,11 @@
             <w:tcW w:w="1169" w:type="dxa"/>
           </w:tcPr>
           <w:p>
+            <w:pPr>
+              <w:rPr>
+                <w:rFonts w:hint="eastAsia"/>
+              </w:rPr>
+            </w:pPr>
             <w:r>
               <w:rPr>
                 <w:rFonts w:hint="eastAsia"/>
@@ -1852,6 +1998,11 @@
             <w:tcW w:w="1170" w:type="dxa"/>
           </w:tcPr>
           <w:p>
+            <w:pPr>
+              <w:rPr>
+                <w:rFonts w:hint="eastAsia"/>
+              </w:rPr>
+            </w:pPr>
             <w:r>
               <w:rPr>
                 <w:rFonts w:hint="eastAsia"/>
@@ -1868,6 +2019,11 @@
             <w:tcW w:w="1169" w:type="dxa"/>
           </w:tcPr>
           <w:p>
+            <w:pPr>
+              <w:rPr>
+                <w:rFonts w:hint="eastAsia"/>
+              </w:rPr>
+            </w:pPr>
             <w:r>
               <w:rPr>
                 <w:rFonts w:hint="eastAsia"/>
@@ -1884,6 +2040,11 @@
             <w:tcW w:w="1170" w:type="dxa"/>
           </w:tcPr>
           <w:p>
+            <w:pPr>
+              <w:rPr>
+                <w:rFonts w:hint="eastAsia"/>
+              </w:rPr>
+            </w:pPr>
             <w:r>
               <w:rPr>
                 <w:rFonts w:hint="eastAsia"/>
@@ -1900,6 +2061,11 @@
             <w:tcW w:w="1638" w:type="dxa"/>
           </w:tcPr>
           <w:p>
+            <w:pPr>
+              <w:rPr>
+                <w:rFonts w:hint="eastAsia"/>
+              </w:rPr>
+            </w:pPr>
             <w:r>
               <w:rPr>
                 <w:rFonts w:hint="eastAsia"/>
@@ -1919,6 +2085,11 @@
             <w:shd w:val="clear" w:color="auto" w:fill="FFFF00"/>
           </w:tcPr>
           <w:p>
+            <w:pPr>
+              <w:rPr>
+                <w:rFonts w:hint="eastAsia"/>
+              </w:rPr>
+            </w:pPr>
             <w:r>
               <w:rPr>
                 <w:rFonts w:hint="eastAsia"/>
@@ -1936,6 +2107,11 @@
             <w:shd w:val="clear" w:color="auto" w:fill="FFFF00"/>
           </w:tcPr>
           <w:p>
+            <w:pPr>
+              <w:rPr>
+                <w:rFonts w:hint="eastAsia"/>
+              </w:rPr>
+            </w:pPr>
             <w:r>
               <w:rPr>
                 <w:rFonts w:hint="eastAsia"/>
@@ -1953,6 +2129,11 @@
             <w:shd w:val="clear" w:color="auto" w:fill="FFFF00"/>
           </w:tcPr>
           <w:p>
+            <w:pPr>
+              <w:rPr>
+                <w:rFonts w:hint="eastAsia"/>
+              </w:rPr>
+            </w:pPr>
             <w:r>
               <w:rPr>
                 <w:rFonts w:hint="eastAsia"/>
@@ -1970,6 +2151,11 @@
             <w:shd w:val="clear" w:color="auto" w:fill="FFFF00"/>
           </w:tcPr>
           <w:p>
+            <w:pPr>
+              <w:rPr>
+                <w:rFonts w:hint="eastAsia"/>
+              </w:rPr>
+            </w:pPr>
             <w:r>
               <w:rPr>
                 <w:rFonts w:hint="eastAsia"/>
@@ -1987,6 +2173,11 @@
             <w:shd w:val="clear" w:color="auto" w:fill="FFFF00"/>
           </w:tcPr>
           <w:p>
+            <w:pPr>
+              <w:rPr>
+                <w:rFonts w:hint="eastAsia"/>
+              </w:rPr>
+            </w:pPr>
             <w:r>
               <w:rPr>
                 <w:rFonts w:hint="eastAsia"/>
@@ -2003,7 +2194,13 @@
             <w:tcW w:w="1638" w:type="dxa"/>
             <w:shd w:val="clear" w:color="auto" w:fill="FFFF00"/>
           </w:tcPr>
-          <w:p/>
+          <w:p>
+            <w:pPr>
+              <w:rPr>
+                <w:rFonts w:hint="eastAsia"/>
+              </w:rPr>
+            </w:pPr>
+          </w:p>
         </w:tc>
       </w:tr>
     </w:tbl>
@@ -2022,12 +2219,30 @@
           <w:bCs/>
         </w:rPr>
       </w:pPr>
-      <w:r>
+    </w:p>
+    <w:p>
+      <w:pPr>
         <w:rPr>
           <w:rFonts w:hint="eastAsia"/>
           <w:b/>
           <w:bCs/>
         </w:rPr>
+      </w:pPr>
+    </w:p>
+    <w:p>
+      <w:pPr>
+        <w:rPr>
+          <w:b/>
+          <w:bCs/>
+        </w:rPr>
+      </w:pPr>
+      <w:r>
+        <w:rPr>
+          <w:rFonts w:hint="eastAsia"/>
+          <w:b/>
+          <w:bCs/>
+        </w:rPr>
+        <w:lastRenderedPageBreak/>
         <w:t>C</w:t>
       </w:r>
       <w:r>
@@ -2040,49 +2255,497 @@
     </w:p>
     <w:p>
       <w:r>
-        <w:t xml:space="preserve">Write policy influences more on clock cycle than </w:t>
-      </w:r>
-      <w:r>
-        <w:t>c</w:t>
-      </w:r>
-      <w:r>
-        <w:t>ache structure</w:t>
-      </w:r>
-      <w:r>
-        <w:t>. W</w:t>
-      </w:r>
-      <w:r>
-        <w:t xml:space="preserve">e </w:t>
-      </w:r>
-      <w:r>
-        <w:t>may</w:t>
-      </w:r>
-      <w:r>
-        <w:t xml:space="preserve"> implement a better cache by using write</w:t>
-      </w:r>
-      <w:r>
-        <w:t>-</w:t>
-      </w:r>
-      <w:bookmarkStart w:id="0" w:name="_GoBack"/>
-      <w:bookmarkEnd w:id="0"/>
-      <w:r>
-        <w:t xml:space="preserve">back in </w:t>
-      </w:r>
-      <w:r>
-        <w:t>associative</w:t>
-      </w:r>
-      <w:r>
-        <w:t xml:space="preserve"> cache</w:t>
-      </w:r>
-      <w:r>
-        <w:t>s</w:t>
-      </w:r>
-      <w:r>
-        <w:t>.</w:t>
+        <w:t>Write policy influences more on clock cycle than Cache structure, we can implement a better cache by using write back in 2-way associate cache.</w:t>
+      </w:r>
+    </w:p>
+    <w:p/>
+    <w:p>
+      <w:pPr>
+        <w:rPr>
+          <w:b/>
+          <w:bCs/>
+          <w:sz w:val="32"/>
+          <w:szCs w:val="28"/>
+        </w:rPr>
+      </w:pPr>
+      <w:r>
+        <w:rPr>
+          <w:b/>
+          <w:bCs/>
+          <w:sz w:val="32"/>
+          <w:szCs w:val="28"/>
+        </w:rPr>
+        <w:t>Register Table</w:t>
+      </w:r>
+    </w:p>
+    <w:p>
+      <w:pPr>
+        <w:rPr>
+          <w:rFonts w:hint="eastAsia"/>
+          <w:b/>
+          <w:bCs/>
+          <w:szCs w:val="24"/>
+        </w:rPr>
+      </w:pPr>
+      <w:r>
+        <w:rPr>
+          <w:b/>
+          <w:bCs/>
+          <w:szCs w:val="24"/>
+        </w:rPr>
+        <w:t>Chip:</w:t>
+      </w:r>
+    </w:p>
+    <w:p>
+      <w:pPr>
+        <w:rPr>
+          <w:b/>
+          <w:bCs/>
+          <w:szCs w:val="24"/>
+        </w:rPr>
+      </w:pPr>
+      <w:r>
+        <w:rPr>
+          <w:b/>
+          <w:bCs/>
+          <w:szCs w:val="24"/>
+        </w:rPr>
+        <w:drawing>
+          <wp:inline distT="0" distB="0" distL="0" distR="0" wp14:anchorId="1E274225" wp14:editId="6D6AD954">
+            <wp:extent cx="5229225" cy="926028"/>
+            <wp:effectExtent l="0" t="0" r="0" b="7620"/>
+            <wp:docPr id="719103227" name="圖片 1" descr="一張含有 文字, 螢幕擷取畫面, 行 的圖片&#10;&#10;自動產生的描述"/>
+            <wp:cNvGraphicFramePr>
+              <a:graphicFrameLocks xmlns:a="http://schemas.openxmlformats.org/drawingml/2006/main" noChangeAspect="1"/>
+            </wp:cNvGraphicFramePr>
+            <a:graphic xmlns:a="http://schemas.openxmlformats.org/drawingml/2006/main">
+              <a:graphicData uri="http://schemas.openxmlformats.org/drawingml/2006/picture">
+                <pic:pic xmlns:pic="http://schemas.openxmlformats.org/drawingml/2006/picture">
+                  <pic:nvPicPr>
+                    <pic:cNvPr id="719103227" name="圖片 1" descr="一張含有 文字, 螢幕擷取畫面, 行 的圖片&#10;&#10;自動產生的描述"/>
+                    <pic:cNvPicPr/>
+                  </pic:nvPicPr>
+                  <pic:blipFill rotWithShape="1">
+                    <a:blip r:embed="rId8"/>
+                    <a:srcRect r="1216"/>
+                    <a:stretch/>
+                  </pic:blipFill>
+                  <pic:spPr bwMode="auto">
+                    <a:xfrm>
+                      <a:off x="0" y="0"/>
+                      <a:ext cx="5263334" cy="932068"/>
+                    </a:xfrm>
+                    <a:prstGeom prst="rect">
+                      <a:avLst/>
+                    </a:prstGeom>
+                    <a:ln>
+                      <a:noFill/>
+                    </a:ln>
+                    <a:extLst>
+                      <a:ext uri="{53640926-AAD7-44D8-BBD7-CCE9431645EC}">
+                        <a14:shadowObscured xmlns:a14="http://schemas.microsoft.com/office/drawing/2010/main"/>
+                      </a:ext>
+                    </a:extLst>
+                  </pic:spPr>
+                </pic:pic>
+              </a:graphicData>
+            </a:graphic>
+          </wp:inline>
+        </w:drawing>
+      </w:r>
+    </w:p>
+    <w:p>
+      <w:pPr>
+        <w:rPr>
+          <w:b/>
+          <w:bCs/>
+          <w:szCs w:val="24"/>
+        </w:rPr>
+      </w:pPr>
+      <w:proofErr w:type="spellStart"/>
+      <w:r>
+        <w:rPr>
+          <w:b/>
+          <w:bCs/>
+          <w:szCs w:val="24"/>
+        </w:rPr>
+        <w:t>Reg_file</w:t>
+      </w:r>
+      <w:proofErr w:type="spellEnd"/>
+      <w:r>
+        <w:rPr>
+          <w:b/>
+          <w:bCs/>
+          <w:szCs w:val="24"/>
+        </w:rPr>
+        <w:t>:</w:t>
+      </w:r>
+    </w:p>
+    <w:p>
+      <w:pPr>
+        <w:rPr>
+          <w:b/>
+          <w:bCs/>
+          <w:szCs w:val="24"/>
+        </w:rPr>
+      </w:pPr>
+      <w:r>
+        <w:rPr>
+          <w:b/>
+          <w:bCs/>
+          <w:szCs w:val="24"/>
+        </w:rPr>
+        <w:drawing>
+          <wp:inline distT="0" distB="0" distL="0" distR="0" wp14:anchorId="14CFD4E3" wp14:editId="7CDDE814">
+            <wp:extent cx="5274310" cy="718185"/>
+            <wp:effectExtent l="0" t="0" r="2540" b="5715"/>
+            <wp:docPr id="1729205273" name="圖片 1" descr="一張含有 螢幕擷取畫面, 文字, 字型, 行 的圖片&#10;&#10;自動產生的描述"/>
+            <wp:cNvGraphicFramePr>
+              <a:graphicFrameLocks xmlns:a="http://schemas.openxmlformats.org/drawingml/2006/main" noChangeAspect="1"/>
+            </wp:cNvGraphicFramePr>
+            <a:graphic xmlns:a="http://schemas.openxmlformats.org/drawingml/2006/main">
+              <a:graphicData uri="http://schemas.openxmlformats.org/drawingml/2006/picture">
+                <pic:pic xmlns:pic="http://schemas.openxmlformats.org/drawingml/2006/picture">
+                  <pic:nvPicPr>
+                    <pic:cNvPr id="1729205273" name="圖片 1" descr="一張含有 螢幕擷取畫面, 文字, 字型, 行 的圖片&#10;&#10;自動產生的描述"/>
+                    <pic:cNvPicPr/>
+                  </pic:nvPicPr>
+                  <pic:blipFill>
+                    <a:blip r:embed="rId9"/>
+                    <a:stretch>
+                      <a:fillRect/>
+                    </a:stretch>
+                  </pic:blipFill>
+                  <pic:spPr>
+                    <a:xfrm>
+                      <a:off x="0" y="0"/>
+                      <a:ext cx="5274310" cy="718185"/>
+                    </a:xfrm>
+                    <a:prstGeom prst="rect">
+                      <a:avLst/>
+                    </a:prstGeom>
+                  </pic:spPr>
+                </pic:pic>
+              </a:graphicData>
+            </a:graphic>
+          </wp:inline>
+        </w:drawing>
+      </w:r>
+    </w:p>
+    <w:p>
+      <w:pPr>
+        <w:rPr>
+          <w:b/>
+          <w:bCs/>
+          <w:szCs w:val="24"/>
+        </w:rPr>
+      </w:pPr>
+      <w:proofErr w:type="spellStart"/>
+      <w:r>
+        <w:rPr>
+          <w:rFonts w:hint="eastAsia"/>
+          <w:b/>
+          <w:bCs/>
+          <w:szCs w:val="24"/>
+        </w:rPr>
+        <w:t>M</w:t>
+      </w:r>
+      <w:r>
+        <w:rPr>
+          <w:b/>
+          <w:bCs/>
+          <w:szCs w:val="24"/>
+        </w:rPr>
+        <w:t>ULDIV_unit</w:t>
+      </w:r>
+      <w:proofErr w:type="spellEnd"/>
+    </w:p>
+    <w:p>
+      <w:pPr>
+        <w:rPr>
+          <w:b/>
+          <w:bCs/>
+          <w:szCs w:val="24"/>
+        </w:rPr>
+      </w:pPr>
+      <w:r>
+        <w:rPr>
+          <w:b/>
+          <w:bCs/>
+          <w:szCs w:val="24"/>
+        </w:rPr>
+        <w:drawing>
+          <wp:inline distT="0" distB="0" distL="0" distR="0" wp14:anchorId="34D7BC12" wp14:editId="5F14C175">
+            <wp:extent cx="5274310" cy="560070"/>
+            <wp:effectExtent l="0" t="0" r="2540" b="0"/>
+            <wp:docPr id="1569382744" name="圖片 1"/>
+            <wp:cNvGraphicFramePr>
+              <a:graphicFrameLocks xmlns:a="http://schemas.openxmlformats.org/drawingml/2006/main" noChangeAspect="1"/>
+            </wp:cNvGraphicFramePr>
+            <a:graphic xmlns:a="http://schemas.openxmlformats.org/drawingml/2006/main">
+              <a:graphicData uri="http://schemas.openxmlformats.org/drawingml/2006/picture">
+                <pic:pic xmlns:pic="http://schemas.openxmlformats.org/drawingml/2006/picture">
+                  <pic:nvPicPr>
+                    <pic:cNvPr id="1569382744" name=""/>
+                    <pic:cNvPicPr/>
+                  </pic:nvPicPr>
+                  <pic:blipFill>
+                    <a:blip r:embed="rId10"/>
+                    <a:stretch>
+                      <a:fillRect/>
+                    </a:stretch>
+                  </pic:blipFill>
+                  <pic:spPr>
+                    <a:xfrm>
+                      <a:off x="0" y="0"/>
+                      <a:ext cx="5274310" cy="560070"/>
+                    </a:xfrm>
+                    <a:prstGeom prst="rect">
+                      <a:avLst/>
+                    </a:prstGeom>
+                  </pic:spPr>
+                </pic:pic>
+              </a:graphicData>
+            </a:graphic>
+          </wp:inline>
+        </w:drawing>
+      </w:r>
+    </w:p>
+    <w:p>
+      <w:pPr>
+        <w:rPr>
+          <w:b/>
+          <w:bCs/>
+          <w:szCs w:val="24"/>
+        </w:rPr>
+      </w:pPr>
+      <w:r>
+        <w:rPr>
+          <w:rFonts w:hint="eastAsia"/>
+          <w:b/>
+          <w:bCs/>
+          <w:szCs w:val="24"/>
+        </w:rPr>
+        <w:t>C</w:t>
+      </w:r>
+      <w:r>
+        <w:rPr>
+          <w:b/>
+          <w:bCs/>
+          <w:szCs w:val="24"/>
+        </w:rPr>
+        <w:t>ache:</w:t>
+      </w:r>
+    </w:p>
+    <w:p>
+      <w:pPr>
+        <w:rPr>
+          <w:b/>
+          <w:bCs/>
+          <w:szCs w:val="24"/>
+        </w:rPr>
+      </w:pPr>
+      <w:r>
+        <w:rPr>
+          <w:b/>
+          <w:bCs/>
+          <w:szCs w:val="24"/>
+        </w:rPr>
+        <w:drawing>
+          <wp:inline distT="0" distB="0" distL="0" distR="0" wp14:anchorId="0B9068F7" wp14:editId="7885C287">
+            <wp:extent cx="5274310" cy="1711325"/>
+            <wp:effectExtent l="0" t="0" r="2540" b="3175"/>
+            <wp:docPr id="530329378" name="圖片 1" descr="一張含有 文字, 螢幕擷取畫面, 電路 的圖片&#10;&#10;自動產生的描述"/>
+            <wp:cNvGraphicFramePr>
+              <a:graphicFrameLocks xmlns:a="http://schemas.openxmlformats.org/drawingml/2006/main" noChangeAspect="1"/>
+            </wp:cNvGraphicFramePr>
+            <a:graphic xmlns:a="http://schemas.openxmlformats.org/drawingml/2006/main">
+              <a:graphicData uri="http://schemas.openxmlformats.org/drawingml/2006/picture">
+                <pic:pic xmlns:pic="http://schemas.openxmlformats.org/drawingml/2006/picture">
+                  <pic:nvPicPr>
+                    <pic:cNvPr id="530329378" name="圖片 1" descr="一張含有 文字, 螢幕擷取畫面, 電路 的圖片&#10;&#10;自動產生的描述"/>
+                    <pic:cNvPicPr/>
+                  </pic:nvPicPr>
+                  <pic:blipFill>
+                    <a:blip r:embed="rId11"/>
+                    <a:stretch>
+                      <a:fillRect/>
+                    </a:stretch>
+                  </pic:blipFill>
+                  <pic:spPr>
+                    <a:xfrm>
+                      <a:off x="0" y="0"/>
+                      <a:ext cx="5274310" cy="1711325"/>
+                    </a:xfrm>
+                    <a:prstGeom prst="rect">
+                      <a:avLst/>
+                    </a:prstGeom>
+                  </pic:spPr>
+                </pic:pic>
+              </a:graphicData>
+            </a:graphic>
+          </wp:inline>
+        </w:drawing>
+      </w:r>
+    </w:p>
+    <w:p>
+      <w:pPr>
+        <w:rPr>
+          <w:b/>
+          <w:bCs/>
+          <w:sz w:val="32"/>
+          <w:szCs w:val="32"/>
+        </w:rPr>
+      </w:pPr>
+      <w:r>
+        <w:rPr>
+          <w:b/>
+          <w:bCs/>
+          <w:sz w:val="32"/>
+          <w:szCs w:val="32"/>
+        </w:rPr>
+        <w:t>W</w:t>
+      </w:r>
+      <w:r>
+        <w:rPr>
+          <w:b/>
+          <w:bCs/>
+          <w:sz w:val="32"/>
+          <w:szCs w:val="32"/>
+        </w:rPr>
+        <w:t>ork distribution table</w:t>
+      </w:r>
+    </w:p>
+    <w:p>
+      <w:pPr>
+        <w:rPr>
+          <w:szCs w:val="24"/>
+        </w:rPr>
+      </w:pPr>
+      <w:r>
+        <w:rPr>
+          <w:szCs w:val="24"/>
+        </w:rPr>
+        <w:t>CPU:</w:t>
+      </w:r>
+      <w:r>
+        <w:rPr>
+          <w:rFonts w:hint="eastAsia"/>
+          <w:szCs w:val="24"/>
+        </w:rPr>
+        <w:t xml:space="preserve"> </w:t>
+      </w:r>
+      <w:r>
+        <w:rPr>
+          <w:rFonts w:ascii="標楷體" w:eastAsia="標楷體" w:hAnsi="標楷體" w:hint="eastAsia"/>
+          <w:szCs w:val="24"/>
+        </w:rPr>
+        <w:t>吳子傑</w:t>
+      </w:r>
+    </w:p>
+    <w:p>
+      <w:pPr>
+        <w:rPr>
+          <w:szCs w:val="24"/>
+        </w:rPr>
+      </w:pPr>
+      <w:r>
+        <w:rPr>
+          <w:rFonts w:hint="eastAsia"/>
+          <w:szCs w:val="24"/>
+        </w:rPr>
+        <w:t>2</w:t>
+      </w:r>
+      <w:r>
+        <w:rPr>
+          <w:szCs w:val="24"/>
+        </w:rPr>
+        <w:t>-way assoc</w:t>
+      </w:r>
+      <w:r>
+        <w:rPr>
+          <w:rFonts w:hint="eastAsia"/>
+          <w:szCs w:val="24"/>
+        </w:rPr>
+        <w:t>i</w:t>
+      </w:r>
+      <w:r>
+        <w:rPr>
+          <w:szCs w:val="24"/>
+        </w:rPr>
+        <w:t>ative cache:</w:t>
+      </w:r>
+      <w:r>
+        <w:rPr>
+          <w:rFonts w:hint="eastAsia"/>
+          <w:szCs w:val="24"/>
+        </w:rPr>
+        <w:t xml:space="preserve"> </w:t>
+      </w:r>
+      <w:r>
+        <w:rPr>
+          <w:rFonts w:ascii="標楷體" w:eastAsia="標楷體" w:hAnsi="標楷體" w:hint="eastAsia"/>
+          <w:szCs w:val="24"/>
+        </w:rPr>
+        <w:t>蔡宜豐</w:t>
+      </w:r>
+    </w:p>
+    <w:p>
+      <w:pPr>
+        <w:rPr>
+          <w:szCs w:val="24"/>
+        </w:rPr>
+      </w:pPr>
+      <w:r>
+        <w:rPr>
+          <w:rFonts w:hint="eastAsia"/>
+          <w:szCs w:val="24"/>
+        </w:rPr>
+        <w:t>D</w:t>
+      </w:r>
+      <w:r>
+        <w:rPr>
+          <w:szCs w:val="24"/>
+        </w:rPr>
+        <w:t>irect mapped cache:</w:t>
+      </w:r>
+      <w:r>
+        <w:rPr>
+          <w:rFonts w:hint="eastAsia"/>
+          <w:szCs w:val="24"/>
+        </w:rPr>
+        <w:t xml:space="preserve"> </w:t>
+      </w:r>
+      <w:r>
+        <w:rPr>
+          <w:rFonts w:ascii="標楷體" w:eastAsia="標楷體" w:hAnsi="標楷體" w:hint="eastAsia"/>
+          <w:szCs w:val="24"/>
+        </w:rPr>
+        <w:t>吳子傑</w:t>
+      </w:r>
+    </w:p>
+    <w:p>
+      <w:pPr>
+        <w:rPr>
+          <w:rFonts w:hint="eastAsia"/>
+          <w:szCs w:val="24"/>
+        </w:rPr>
+      </w:pPr>
+      <w:r>
+        <w:rPr>
+          <w:szCs w:val="24"/>
+        </w:rPr>
+        <w:t xml:space="preserve">Report: </w:t>
+      </w:r>
+      <w:r>
+        <w:rPr>
+          <w:rFonts w:ascii="標楷體" w:eastAsia="標楷體" w:hAnsi="標楷體" w:hint="eastAsia"/>
+          <w:szCs w:val="24"/>
+        </w:rPr>
+        <w:t>吳子傑 蔡宜豐</w:t>
       </w:r>
     </w:p>
     <w:sectPr>
-      <w:headerReference w:type="default" r:id="rId10"/>
       <w:pgSz w:w="11906" w:h="16838"/>
       <w:pgMar w:top="1440" w:right="1800" w:bottom="1440" w:left="1800" w:header="851" w:footer="992" w:gutter="0"/>
       <w:cols w:space="425"/>
@@ -2092,89 +2755,8 @@
 </w:document>
 </file>
 
-<file path=word/endnotes.xml><?xml version="1.0" encoding="utf-8"?>
-<w:endnotes xmlns:wpc="http://schemas.microsoft.com/office/word/2010/wordprocessingCanvas" xmlns:cx="http://schemas.microsoft.com/office/drawing/2014/chartex" xmlns:cx1="http://schemas.microsoft.com/office/drawing/2015/9/8/chartex" xmlns:cx2="http://schemas.microsoft.com/office/drawing/2015/10/21/chartex" xmlns:cx3="http://schemas.microsoft.com/office/drawing/2016/5/9/chartex" xmlns:cx4="http://schemas.microsoft.com/office/drawing/2016/5/10/chartex" xmlns:cx5="http://schemas.microsoft.com/office/drawing/2016/5/11/chartex" xmlns:cx6="http://schemas.microsoft.com/office/drawing/2016/5/12/chartex" xmlns:cx7="http://schemas.microsoft.com/office/drawing/2016/5/13/chartex" xmlns:cx8="http://schemas.microsoft.com/office/drawing/2016/5/14/chartex" xmlns:mc="http://schemas.openxmlformats.org/markup-compatibility/2006" xmlns:aink="http://schemas.microsoft.com/office/drawing/2016/ink" xmlns:am3d="http://schemas.microsoft.com/office/drawing/2017/model3d" xmlns:o="urn:schemas-microsoft-com:office:office" xmlns:r="http://schemas.openxmlformats.org/officeDocument/2006/relationships" xmlns:m="http://schemas.openxmlformats.org/officeDocument/2006/math" xmlns:v="urn:schemas-microsoft-com:vml" xmlns:wp14="http://schemas.microsoft.com/office/word/2010/wordprocessingDrawing" xmlns:wp="http://schemas.openxmlformats.org/drawingml/2006/wordprocessingDrawing" xmlns:w10="urn:schemas-microsoft-com:office:word" xmlns:w="http://schemas.openxmlformats.org/wordprocessingml/2006/main" xmlns:w14="http://schemas.microsoft.com/office/word/2010/wordml" xmlns:w15="http://schemas.microsoft.com/office/word/2012/wordml" xmlns:w16cid="http://schemas.microsoft.com/office/word/2016/wordml/cid" xmlns:w16se="http://schemas.microsoft.com/office/word/2015/wordml/symex" xmlns:wpg="http://schemas.microsoft.com/office/word/2010/wordprocessingGroup" xmlns:wpi="http://schemas.microsoft.com/office/word/2010/wordprocessingInk" xmlns:wne="http://schemas.microsoft.com/office/word/2006/wordml" xmlns:wps="http://schemas.microsoft.com/office/word/2010/wordprocessingShape" mc:Ignorable="w14 w15 w16se w16cid wp14">
-  <w:endnote w:type="separator" w:id="-1">
-    <w:p>
-      <w:r>
-        <w:separator/>
-      </w:r>
-    </w:p>
-  </w:endnote>
-  <w:endnote w:type="continuationSeparator" w:id="0">
-    <w:p>
-      <w:r>
-        <w:continuationSeparator/>
-      </w:r>
-    </w:p>
-  </w:endnote>
-</w:endnotes>
-</file>
-
-<file path=word/footnotes.xml><?xml version="1.0" encoding="utf-8"?>
-<w:footnotes xmlns:wpc="http://schemas.microsoft.com/office/word/2010/wordprocessingCanvas" xmlns:cx="http://schemas.microsoft.com/office/drawing/2014/chartex" xmlns:cx1="http://schemas.microsoft.com/office/drawing/2015/9/8/chartex" xmlns:cx2="http://schemas.microsoft.com/office/drawing/2015/10/21/chartex" xmlns:cx3="http://schemas.microsoft.com/office/drawing/2016/5/9/chartex" xmlns:cx4="http://schemas.microsoft.com/office/drawing/2016/5/10/chartex" xmlns:cx5="http://schemas.microsoft.com/office/drawing/2016/5/11/chartex" xmlns:cx6="http://schemas.microsoft.com/office/drawing/2016/5/12/chartex" xmlns:cx7="http://schemas.microsoft.com/office/drawing/2016/5/13/chartex" xmlns:cx8="http://schemas.microsoft.com/office/drawing/2016/5/14/chartex" xmlns:mc="http://schemas.openxmlformats.org/markup-compatibility/2006" xmlns:aink="http://schemas.microsoft.com/office/drawing/2016/ink" xmlns:am3d="http://schemas.microsoft.com/office/drawing/2017/model3d" xmlns:o="urn:schemas-microsoft-com:office:office" xmlns:r="http://schemas.openxmlformats.org/officeDocument/2006/relationships" xmlns:m="http://schemas.openxmlformats.org/officeDocument/2006/math" xmlns:v="urn:schemas-microsoft-com:vml" xmlns:wp14="http://schemas.microsoft.com/office/word/2010/wordprocessingDrawing" xmlns:wp="http://schemas.openxmlformats.org/drawingml/2006/wordprocessingDrawing" xmlns:w10="urn:schemas-microsoft-com:office:word" xmlns:w="http://schemas.openxmlformats.org/wordprocessingml/2006/main" xmlns:w14="http://schemas.microsoft.com/office/word/2010/wordml" xmlns:w15="http://schemas.microsoft.com/office/word/2012/wordml" xmlns:w16cid="http://schemas.microsoft.com/office/word/2016/wordml/cid" xmlns:w16se="http://schemas.microsoft.com/office/word/2015/wordml/symex" xmlns:wpg="http://schemas.microsoft.com/office/word/2010/wordprocessingGroup" xmlns:wpi="http://schemas.microsoft.com/office/word/2010/wordprocessingInk" xmlns:wne="http://schemas.microsoft.com/office/word/2006/wordml" xmlns:wps="http://schemas.microsoft.com/office/word/2010/wordprocessingShape" mc:Ignorable="w14 w15 w16se w16cid wp14">
-  <w:footnote w:type="separator" w:id="-1">
-    <w:p>
-      <w:r>
-        <w:separator/>
-      </w:r>
-    </w:p>
-  </w:footnote>
-  <w:footnote w:type="continuationSeparator" w:id="0">
-    <w:p>
-      <w:r>
-        <w:continuationSeparator/>
-      </w:r>
-    </w:p>
-  </w:footnote>
-</w:footnotes>
-</file>
-
-<file path=word/header1.xml><?xml version="1.0" encoding="utf-8"?>
-<w:hdr xmlns:wpc="http://schemas.microsoft.com/office/word/2010/wordprocessingCanvas" xmlns:cx="http://schemas.microsoft.com/office/drawing/2014/chartex" xmlns:cx1="http://schemas.microsoft.com/office/drawing/2015/9/8/chartex" xmlns:cx2="http://schemas.microsoft.com/office/drawing/2015/10/21/chartex" xmlns:cx3="http://schemas.microsoft.com/office/drawing/2016/5/9/chartex" xmlns:cx4="http://schemas.microsoft.com/office/drawing/2016/5/10/chartex" xmlns:cx5="http://schemas.microsoft.com/office/drawing/2016/5/11/chartex" xmlns:cx6="http://schemas.microsoft.com/office/drawing/2016/5/12/chartex" xmlns:cx7="http://schemas.microsoft.com/office/drawing/2016/5/13/chartex" xmlns:cx8="http://schemas.microsoft.com/office/drawing/2016/5/14/chartex" xmlns:mc="http://schemas.openxmlformats.org/markup-compatibility/2006" xmlns:aink="http://schemas.microsoft.com/office/drawing/2016/ink" xmlns:am3d="http://schemas.microsoft.com/office/drawing/2017/model3d" xmlns:o="urn:schemas-microsoft-com:office:office" xmlns:r="http://schemas.openxmlformats.org/officeDocument/2006/relationships" xmlns:m="http://schemas.openxmlformats.org/officeDocument/2006/math" xmlns:v="urn:schemas-microsoft-com:vml" xmlns:wp14="http://schemas.microsoft.com/office/word/2010/wordprocessingDrawing" xmlns:wp="http://schemas.openxmlformats.org/drawingml/2006/wordprocessingDrawing" xmlns:w10="urn:schemas-microsoft-com:office:word" xmlns:w="http://schemas.openxmlformats.org/wordprocessingml/2006/main" xmlns:w14="http://schemas.microsoft.com/office/word/2010/wordml" xmlns:w15="http://schemas.microsoft.com/office/word/2012/wordml" xmlns:w16cid="http://schemas.microsoft.com/office/word/2016/wordml/cid" xmlns:w16se="http://schemas.microsoft.com/office/word/2015/wordml/symex" xmlns:wpg="http://schemas.microsoft.com/office/word/2010/wordprocessingGroup" xmlns:wpi="http://schemas.microsoft.com/office/word/2010/wordprocessingInk" xmlns:wne="http://schemas.microsoft.com/office/word/2006/wordml" xmlns:wps="http://schemas.microsoft.com/office/word/2010/wordprocessingShape" mc:Ignorable="w14 w15 w16se w16cid wp14">
-  <w:p>
-    <w:pPr>
-      <w:pStyle w:val="a5"/>
-    </w:pPr>
-    <w:r>
-      <w:rPr>
-        <w:rFonts w:ascii="源樣明體 L" w:eastAsia="源樣明體 L" w:hAnsi="源樣明體 L" w:hint="eastAsia"/>
-      </w:rPr>
-      <w:t>蔡宜豐</w:t>
-    </w:r>
-    <w:r>
-      <w:rPr>
-        <w:rFonts w:hint="eastAsia"/>
-      </w:rPr>
-      <w:t xml:space="preserve"> </w:t>
-    </w:r>
-    <w:r>
-      <w:t>B</w:t>
-    </w:r>
-    <w:r>
-      <w:t xml:space="preserve">07613040 </w:t>
-    </w:r>
-    <w:r>
-      <w:rPr>
-        <w:rFonts w:ascii="源樣明體 L" w:eastAsia="源樣明體 L" w:hAnsi="源樣明體 L" w:hint="eastAsia"/>
-      </w:rPr>
-      <w:t>吳子傑</w:t>
-    </w:r>
-    <w:r>
-      <w:rPr>
-        <w:rFonts w:hint="eastAsia"/>
-      </w:rPr>
-      <w:t xml:space="preserve"> </w:t>
-    </w:r>
-    <w:r>
-      <w:t>B10901131</w:t>
-    </w:r>
-  </w:p>
-</w:hdr>
-</file>
-
 <file path=word/styles.xml><?xml version="1.0" encoding="utf-8"?>
-<w:styles xmlns:mc="http://schemas.openxmlformats.org/markup-compatibility/2006" xmlns:r="http://schemas.openxmlformats.org/officeDocument/2006/relationships" xmlns:w="http://schemas.openxmlformats.org/wordprocessingml/2006/main" xmlns:w14="http://schemas.microsoft.com/office/word/2010/wordml" xmlns:w15="http://schemas.microsoft.com/office/word/2012/wordml" xmlns:w16cid="http://schemas.microsoft.com/office/word/2016/wordml/cid" xmlns:w16se="http://schemas.microsoft.com/office/word/2015/wordml/symex" mc:Ignorable="w14 w15 w16se w16cid">
+<w:styles xmlns:mc="http://schemas.openxmlformats.org/markup-compatibility/2006" xmlns:r="http://schemas.openxmlformats.org/officeDocument/2006/relationships" xmlns:w="http://schemas.openxmlformats.org/wordprocessingml/2006/main" xmlns:w14="http://schemas.microsoft.com/office/word/2010/wordml" xmlns:w15="http://schemas.microsoft.com/office/word/2012/wordml" xmlns:w16cex="http://schemas.microsoft.com/office/word/2018/wordml/cex" xmlns:w16cid="http://schemas.microsoft.com/office/word/2016/wordml/cid" xmlns:w16="http://schemas.microsoft.com/office/word/2018/wordml" xmlns:w16sdtdh="http://schemas.microsoft.com/office/word/2020/wordml/sdtdatahash" xmlns:w16se="http://schemas.microsoft.com/office/word/2015/wordml/symex" mc:Ignorable="w14 w15 w16se w16cid w16 w16cex w16sdtdh">
   <w:docDefaults>
     <w:rPrDefault>
       <w:rPr>
@@ -2187,7 +2769,7 @@
     </w:rPrDefault>
     <w:pPrDefault/>
   </w:docDefaults>
-  <w:latentStyles w:defLockedState="0" w:defUIPriority="99" w:defSemiHidden="0" w:defUnhideWhenUsed="0" w:defQFormat="0" w:count="375">
+  <w:latentStyles w:defLockedState="0" w:defUIPriority="99" w:defSemiHidden="0" w:defUnhideWhenUsed="0" w:defQFormat="0" w:count="376">
     <w:lsdException w:name="Normal" w:uiPriority="0" w:qFormat="1"/>
     <w:lsdException w:name="heading 1" w:uiPriority="9" w:qFormat="1"/>
     <w:lsdException w:name="heading 2" w:semiHidden="1" w:uiPriority="9" w:unhideWhenUsed="1" w:qFormat="1"/>
@@ -2563,6 +3145,7 @@
     <w:lsdException w:name="Smart Hyperlink" w:semiHidden="1" w:unhideWhenUsed="1"/>
     <w:lsdException w:name="Hashtag" w:semiHidden="1" w:unhideWhenUsed="1"/>
     <w:lsdException w:name="Unresolved Mention" w:semiHidden="1" w:unhideWhenUsed="1"/>
+    <w:lsdException w:name="Smart Link" w:semiHidden="1" w:unhideWhenUsed="1"/>
   </w:latentStyles>
   <w:style w:type="paragraph" w:default="1" w:styleId="a">
     <w:name w:val="Normal"/>
@@ -2570,28 +3153,6 @@
     <w:pPr>
       <w:widowControl w:val="0"/>
     </w:pPr>
-  </w:style>
-  <w:style w:type="paragraph" w:styleId="1">
-    <w:name w:val="heading 1"/>
-    <w:basedOn w:val="a"/>
-    <w:next w:val="a"/>
-    <w:link w:val="10"/>
-    <w:uiPriority w:val="9"/>
-    <w:qFormat/>
-    <w:rsid w:val="0054606E"/>
-    <w:pPr>
-      <w:keepNext/>
-      <w:spacing w:before="180" w:after="180" w:line="720" w:lineRule="auto"/>
-      <w:outlineLvl w:val="0"/>
-    </w:pPr>
-    <w:rPr>
-      <w:rFonts w:asciiTheme="majorHAnsi" w:eastAsiaTheme="majorEastAsia" w:hAnsiTheme="majorHAnsi" w:cstheme="majorBidi"/>
-      <w:b/>
-      <w:bCs/>
-      <w:kern w:val="52"/>
-      <w:sz w:val="52"/>
-      <w:szCs w:val="52"/>
-    </w:rPr>
   </w:style>
   <w:style w:type="character" w:default="1" w:styleId="a0">
     <w:name w:val="Default Paragraph Font"/>
@@ -2645,81 +3206,6 @@
         <w:insideV w:val="single" w:sz="4" w:space="0" w:color="auto"/>
       </w:tblBorders>
     </w:tblPr>
-  </w:style>
-  <w:style w:type="character" w:customStyle="1" w:styleId="10">
-    <w:name w:val="標題 1 字元"/>
-    <w:basedOn w:val="a0"/>
-    <w:link w:val="1"/>
-    <w:uiPriority w:val="9"/>
-    <w:rsid w:val="0054606E"/>
-    <w:rPr>
-      <w:rFonts w:asciiTheme="majorHAnsi" w:eastAsiaTheme="majorEastAsia" w:hAnsiTheme="majorHAnsi" w:cstheme="majorBidi"/>
-      <w:b/>
-      <w:bCs/>
-      <w:kern w:val="52"/>
-      <w:sz w:val="52"/>
-      <w:szCs w:val="52"/>
-    </w:rPr>
-  </w:style>
-  <w:style w:type="paragraph" w:styleId="a5">
-    <w:name w:val="header"/>
-    <w:basedOn w:val="a"/>
-    <w:link w:val="a6"/>
-    <w:uiPriority w:val="99"/>
-    <w:unhideWhenUsed/>
-    <w:rsid w:val="0054606E"/>
-    <w:pPr>
-      <w:tabs>
-        <w:tab w:val="center" w:pos="4153"/>
-        <w:tab w:val="right" w:pos="8306"/>
-      </w:tabs>
-      <w:snapToGrid w:val="0"/>
-    </w:pPr>
-    <w:rPr>
-      <w:sz w:val="20"/>
-      <w:szCs w:val="20"/>
-    </w:rPr>
-  </w:style>
-  <w:style w:type="character" w:customStyle="1" w:styleId="a6">
-    <w:name w:val="頁首 字元"/>
-    <w:basedOn w:val="a0"/>
-    <w:link w:val="a5"/>
-    <w:uiPriority w:val="99"/>
-    <w:rsid w:val="0054606E"/>
-    <w:rPr>
-      <w:sz w:val="20"/>
-      <w:szCs w:val="20"/>
-    </w:rPr>
-  </w:style>
-  <w:style w:type="paragraph" w:styleId="a7">
-    <w:name w:val="footer"/>
-    <w:basedOn w:val="a"/>
-    <w:link w:val="a8"/>
-    <w:uiPriority w:val="99"/>
-    <w:unhideWhenUsed/>
-    <w:rsid w:val="0054606E"/>
-    <w:pPr>
-      <w:tabs>
-        <w:tab w:val="center" w:pos="4153"/>
-        <w:tab w:val="right" w:pos="8306"/>
-      </w:tabs>
-      <w:snapToGrid w:val="0"/>
-    </w:pPr>
-    <w:rPr>
-      <w:sz w:val="20"/>
-      <w:szCs w:val="20"/>
-    </w:rPr>
-  </w:style>
-  <w:style w:type="character" w:customStyle="1" w:styleId="a8">
-    <w:name w:val="頁尾 字元"/>
-    <w:basedOn w:val="a0"/>
-    <w:link w:val="a7"/>
-    <w:uiPriority w:val="99"/>
-    <w:rsid w:val="0054606E"/>
-    <w:rPr>
-      <w:sz w:val="20"/>
-      <w:szCs w:val="20"/>
-    </w:rPr>
   </w:style>
 </w:styles>
 </file>

</xml_diff>